<commit_message>
Diagrama de componentes e Controle Revisões e Baselines
</commit_message>
<xml_diff>
--- a/4.7 Diagrama de Componentes.docx
+++ b/4.7 Diagrama de Componentes.docx
@@ -1,6 +1,6 @@
 
 <file path=word/document.xml><?xml version="1.0" encoding="utf-8"?>
-<w:document xmlns:ve="http://schemas.openxmlformats.org/markup-compatibility/2006" xmlns:o="urn:schemas-microsoft-com:office:office" xmlns:r="http://schemas.openxmlformats.org/officeDocument/2006/relationships" xmlns:m="http://schemas.openxmlformats.org/officeDocument/2006/math" xmlns:v="urn:schemas-microsoft-com:vml" xmlns:wp="http://schemas.openxmlformats.org/drawingml/2006/wordprocessingDrawing" xmlns:w10="urn:schemas-microsoft-com:office:word" xmlns:w="http://schemas.openxmlformats.org/wordprocessingml/2006/main" xmlns:wne="http://schemas.microsoft.com/office/word/2006/wordml">
+<w:document xmlns:wpc="http://schemas.microsoft.com/office/word/2010/wordprocessingCanvas" xmlns:mc="http://schemas.openxmlformats.org/markup-compatibility/2006" xmlns:o="urn:schemas-microsoft-com:office:office" xmlns:r="http://schemas.openxmlformats.org/officeDocument/2006/relationships" xmlns:m="http://schemas.openxmlformats.org/officeDocument/2006/math" xmlns:v="urn:schemas-microsoft-com:vml" xmlns:wp14="http://schemas.microsoft.com/office/word/2010/wordprocessingDrawing" xmlns:wp="http://schemas.openxmlformats.org/drawingml/2006/wordprocessingDrawing" xmlns:w10="urn:schemas-microsoft-com:office:word" xmlns:w="http://schemas.openxmlformats.org/wordprocessingml/2006/main" xmlns:w14="http://schemas.microsoft.com/office/word/2010/wordml" xmlns:wpg="http://schemas.microsoft.com/office/word/2010/wordprocessingGroup" xmlns:wpi="http://schemas.microsoft.com/office/word/2010/wordprocessingInk" xmlns:wne="http://schemas.microsoft.com/office/word/2006/wordml" xmlns:wps="http://schemas.microsoft.com/office/word/2010/wordprocessingShape" mc:Ignorable="w14 wp14">
   <w:body>
     <w:tbl>
       <w:tblPr>
@@ -18,7 +18,7 @@
           <w:left w:w="70" w:type="dxa"/>
           <w:right w:w="70" w:type="dxa"/>
         </w:tblCellMar>
-        <w:tblLook w:val="0000"/>
+        <w:tblLook w:val="0000" w:firstRow="0" w:lastRow="0" w:firstColumn="0" w:lastColumn="0" w:noHBand="0" w:noVBand="0"/>
       </w:tblPr>
       <w:tblGrid>
         <w:gridCol w:w="9283"/>
@@ -45,7 +45,23 @@
                 <w:rFonts w:ascii="Arial" w:hAnsi="Arial" w:cs="Arial"/>
                 <w:b/>
               </w:rPr>
-              <w:t xml:space="preserve">1 – DIAGRAMA  DE  COMPONENTES </w:t>
+              <w:t>1 – DIAGRAMA</w:t>
+            </w:r>
+            <w:proofErr w:type="gramStart"/>
+            <w:r>
+              <w:rPr>
+                <w:rFonts w:ascii="Arial" w:hAnsi="Arial" w:cs="Arial"/>
+                <w:b/>
+              </w:rPr>
+              <w:t xml:space="preserve">  </w:t>
+            </w:r>
+            <w:proofErr w:type="gramEnd"/>
+            <w:r>
+              <w:rPr>
+                <w:rFonts w:ascii="Arial" w:hAnsi="Arial" w:cs="Arial"/>
+                <w:b/>
+              </w:rPr>
+              <w:t xml:space="preserve">DE  COMPONENTES </w:t>
             </w:r>
           </w:p>
         </w:tc>
@@ -72,6 +88,7 @@
           <w:p>
             <w:pPr>
               <w:pStyle w:val="Cabealho"/>
+              <w:jc w:val="center"/>
               <w:rPr>
                 <w:rFonts w:ascii="Arial" w:hAnsi="Arial" w:cs="Arial"/>
                 <w:bCs/>
@@ -81,32 +98,16 @@
             <w:r>
               <w:rPr>
                 <w:rFonts w:ascii="Arial" w:hAnsi="Arial" w:cs="Arial"/>
-                <w:b/>
                 <w:bCs/>
                 <w:noProof/>
+                <w:color w:val="808080" w:themeColor="background1" w:themeShade="80"/>
                 <w:lang w:eastAsia="pt-BR"/>
               </w:rPr>
               <w:drawing>
-                <wp:anchor distT="0" distB="0" distL="114300" distR="114300" simplePos="0" relativeHeight="251659264" behindDoc="1" locked="0" layoutInCell="1" allowOverlap="1">
-                  <wp:simplePos x="0" y="0"/>
-                  <wp:positionH relativeFrom="column">
-                    <wp:posOffset>1598295</wp:posOffset>
-                  </wp:positionH>
-                  <wp:positionV relativeFrom="page">
-                    <wp:posOffset>231775</wp:posOffset>
-                  </wp:positionV>
-                  <wp:extent cx="2453640" cy="3067050"/>
+                <wp:inline distT="0" distB="0" distL="0" distR="0">
+                  <wp:extent cx="4211385" cy="7067550"/>
                   <wp:effectExtent l="0" t="0" r="0" b="0"/>
-                  <wp:wrapTight wrapText="bothSides">
-                    <wp:wrapPolygon edited="0">
-                      <wp:start x="0" y="0"/>
-                      <wp:lineTo x="0" y="21466"/>
-                      <wp:lineTo x="21466" y="21466"/>
-                      <wp:lineTo x="21466" y="0"/>
-                      <wp:lineTo x="0" y="0"/>
-                    </wp:wrapPolygon>
-                  </wp:wrapTight>
-                  <wp:docPr id="1" name="il_fi" descr="http://www.monografias.com/trabajos28/proyecto-uml/Image304.gif"/>
+                  <wp:docPr id="4" name="Imagem 4" descr="C:\Users\Otávio\Documents\Documentos-TCC-Projeto\Arquivos\4.7 Diagrama de Componentes\diagrama componentes.png"/>
                   <wp:cNvGraphicFramePr>
                     <a:graphicFrameLocks xmlns:a="http://schemas.openxmlformats.org/drawingml/2006/main" noChangeAspect="1"/>
                   </wp:cNvGraphicFramePr>
@@ -114,13 +115,19 @@
                     <a:graphicData uri="http://schemas.openxmlformats.org/drawingml/2006/picture">
                       <pic:pic xmlns:pic="http://schemas.openxmlformats.org/drawingml/2006/picture">
                         <pic:nvPicPr>
-                          <pic:cNvPr id="0" name="il_fi" descr="http://www.monografias.com/trabajos28/proyecto-uml/Image304.gif"/>
+                          <pic:cNvPr id="0" name="Picture 2" descr="C:\Users\Otávio\Documents\Documentos-TCC-Projeto\Arquivos\4.7 Diagrama de Componentes\diagrama componentes.png"/>
                           <pic:cNvPicPr>
                             <a:picLocks noChangeAspect="1" noChangeArrowheads="1"/>
                           </pic:cNvPicPr>
                         </pic:nvPicPr>
                         <pic:blipFill>
-                          <a:blip r:embed="rId6" cstate="print"/>
+                          <a:blip r:embed="rId7">
+                            <a:extLst>
+                              <a:ext uri="{28A0092B-C50C-407E-A947-70E740481C1C}">
+                                <a14:useLocalDpi xmlns:a14="http://schemas.microsoft.com/office/drawing/2010/main" val="0"/>
+                              </a:ext>
+                            </a:extLst>
+                          </a:blip>
                           <a:srcRect/>
                           <a:stretch>
                             <a:fillRect/>
@@ -129,23 +136,20 @@
                         <pic:spPr bwMode="auto">
                           <a:xfrm>
                             <a:off x="0" y="0"/>
-                            <a:ext cx="2453640" cy="3067050"/>
+                            <a:ext cx="4214006" cy="7071949"/>
                           </a:xfrm>
                           <a:prstGeom prst="rect">
                             <a:avLst/>
                           </a:prstGeom>
                           <a:noFill/>
-                          <a:ln w="9525">
+                          <a:ln>
                             <a:noFill/>
-                            <a:miter lim="800000"/>
-                            <a:headEnd/>
-                            <a:tailEnd/>
                           </a:ln>
                         </pic:spPr>
                       </pic:pic>
                     </a:graphicData>
                   </a:graphic>
-                </wp:anchor>
+                </wp:inline>
               </w:drawing>
             </w:r>
           </w:p>
@@ -189,500 +193,9 @@
               </w:rPr>
             </w:pPr>
           </w:p>
-          <w:p>
-            <w:pPr>
-              <w:pStyle w:val="Cabealho"/>
-              <w:rPr>
-                <w:rFonts w:ascii="Arial" w:hAnsi="Arial" w:cs="Arial"/>
-                <w:b/>
-                <w:bCs/>
-              </w:rPr>
-            </w:pPr>
-          </w:p>
-          <w:p>
-            <w:pPr>
-              <w:pStyle w:val="Cabealho"/>
-              <w:rPr>
-                <w:rFonts w:ascii="Arial" w:hAnsi="Arial" w:cs="Arial"/>
-                <w:b/>
-                <w:bCs/>
-              </w:rPr>
-            </w:pPr>
-          </w:p>
-          <w:p>
-            <w:pPr>
-              <w:pStyle w:val="Cabealho"/>
-              <w:rPr>
-                <w:rFonts w:ascii="Arial" w:hAnsi="Arial" w:cs="Arial"/>
-                <w:b/>
-                <w:bCs/>
-              </w:rPr>
-            </w:pPr>
-          </w:p>
-          <w:p>
-            <w:pPr>
-              <w:pStyle w:val="Cabealho"/>
-              <w:rPr>
-                <w:rFonts w:ascii="Arial" w:hAnsi="Arial" w:cs="Arial"/>
-                <w:b/>
-                <w:bCs/>
-              </w:rPr>
-            </w:pPr>
-          </w:p>
-          <w:p>
-            <w:pPr>
-              <w:pStyle w:val="Cabealho"/>
-              <w:rPr>
-                <w:rFonts w:ascii="Arial" w:hAnsi="Arial" w:cs="Arial"/>
-                <w:b/>
-                <w:bCs/>
-              </w:rPr>
-            </w:pPr>
-          </w:p>
-          <w:p>
-            <w:pPr>
-              <w:pStyle w:val="Cabealho"/>
-              <w:rPr>
-                <w:rFonts w:ascii="Arial" w:hAnsi="Arial" w:cs="Arial"/>
-                <w:b/>
-                <w:bCs/>
-              </w:rPr>
-            </w:pPr>
-          </w:p>
-          <w:p>
-            <w:pPr>
-              <w:pStyle w:val="Cabealho"/>
-              <w:rPr>
-                <w:rFonts w:ascii="Arial" w:hAnsi="Arial" w:cs="Arial"/>
-                <w:b/>
-                <w:bCs/>
-              </w:rPr>
-            </w:pPr>
-          </w:p>
-          <w:p>
-            <w:pPr>
-              <w:pStyle w:val="Cabealho"/>
-              <w:rPr>
-                <w:rFonts w:ascii="Arial" w:hAnsi="Arial" w:cs="Arial"/>
-                <w:b/>
-                <w:bCs/>
-              </w:rPr>
-            </w:pPr>
-          </w:p>
-          <w:p>
-            <w:pPr>
-              <w:pStyle w:val="Cabealho"/>
-              <w:rPr>
-                <w:rFonts w:ascii="Arial" w:hAnsi="Arial" w:cs="Arial"/>
-                <w:b/>
-                <w:bCs/>
-              </w:rPr>
-            </w:pPr>
-          </w:p>
-          <w:p>
-            <w:pPr>
-              <w:pStyle w:val="Cabealho"/>
-              <w:rPr>
-                <w:rFonts w:ascii="Arial" w:hAnsi="Arial" w:cs="Arial"/>
-                <w:b/>
-                <w:bCs/>
-              </w:rPr>
-            </w:pPr>
-          </w:p>
-          <w:p>
-            <w:pPr>
-              <w:pStyle w:val="Cabealho"/>
-              <w:rPr>
-                <w:rFonts w:ascii="Arial" w:hAnsi="Arial" w:cs="Arial"/>
-                <w:b/>
-                <w:bCs/>
-              </w:rPr>
-            </w:pPr>
-          </w:p>
-          <w:p>
-            <w:pPr>
-              <w:pStyle w:val="Cabealho"/>
-              <w:rPr>
-                <w:rFonts w:ascii="Arial" w:hAnsi="Arial" w:cs="Arial"/>
-                <w:b/>
-                <w:bCs/>
-              </w:rPr>
-            </w:pPr>
-          </w:p>
-          <w:p>
-            <w:pPr>
-              <w:pStyle w:val="Cabealho"/>
-              <w:rPr>
-                <w:rFonts w:ascii="Arial" w:hAnsi="Arial" w:cs="Arial"/>
-                <w:b/>
-                <w:bCs/>
-              </w:rPr>
-            </w:pPr>
-          </w:p>
-          <w:p>
-            <w:pPr>
-              <w:pStyle w:val="Cabealho"/>
-              <w:rPr>
-                <w:rFonts w:ascii="Arial" w:hAnsi="Arial" w:cs="Arial"/>
-                <w:b/>
-                <w:bCs/>
-              </w:rPr>
-            </w:pPr>
-          </w:p>
-          <w:p>
-            <w:pPr>
-              <w:pStyle w:val="Cabealho"/>
-              <w:rPr>
-                <w:rFonts w:ascii="Arial" w:hAnsi="Arial" w:cs="Arial"/>
-                <w:b/>
-                <w:bCs/>
-              </w:rPr>
-            </w:pPr>
-          </w:p>
-          <w:p>
-            <w:pPr>
-              <w:pStyle w:val="Cabealho"/>
-              <w:rPr>
-                <w:rFonts w:ascii="Arial" w:hAnsi="Arial" w:cs="Arial"/>
-                <w:b/>
-                <w:bCs/>
-              </w:rPr>
-            </w:pPr>
-            <w:r>
-              <w:rPr>
-                <w:noProof/>
-                <w:color w:val="000000"/>
-                <w:lang w:eastAsia="pt-BR"/>
-              </w:rPr>
-              <w:drawing>
-                <wp:anchor distT="0" distB="0" distL="114300" distR="114300" simplePos="0" relativeHeight="251660288" behindDoc="1" locked="0" layoutInCell="1" allowOverlap="1">
-                  <wp:simplePos x="0" y="0"/>
-                  <wp:positionH relativeFrom="column">
-                    <wp:posOffset>899160</wp:posOffset>
-                  </wp:positionH>
-                  <wp:positionV relativeFrom="paragraph">
-                    <wp:posOffset>144145</wp:posOffset>
-                  </wp:positionV>
-                  <wp:extent cx="4323080" cy="3009265"/>
-                  <wp:effectExtent l="0" t="0" r="0" b="0"/>
-                  <wp:wrapTight wrapText="bothSides">
-                    <wp:wrapPolygon edited="0">
-                      <wp:start x="0" y="0"/>
-                      <wp:lineTo x="0" y="21468"/>
-                      <wp:lineTo x="21511" y="21468"/>
-                      <wp:lineTo x="21511" y="0"/>
-                      <wp:lineTo x="0" y="0"/>
-                    </wp:wrapPolygon>
-                  </wp:wrapTight>
-                  <wp:docPr id="2" name="Imagem 2" descr="http://3.bp.blogspot.com/_SP3vXljkCfg/TCY3OLT-pOI/AAAAAAAAAaw/0MovRig2d7Q/s1600/uml-oo-17.jpg"/>
-                  <wp:cNvGraphicFramePr>
-                    <a:graphicFrameLocks xmlns:a="http://schemas.openxmlformats.org/drawingml/2006/main" noChangeAspect="1"/>
-                  </wp:cNvGraphicFramePr>
-                  <a:graphic xmlns:a="http://schemas.openxmlformats.org/drawingml/2006/main">
-                    <a:graphicData uri="http://schemas.openxmlformats.org/drawingml/2006/picture">
-                      <pic:pic xmlns:pic="http://schemas.openxmlformats.org/drawingml/2006/picture">
-                        <pic:nvPicPr>
-                          <pic:cNvPr id="0" name="Picture 1" descr="http://3.bp.blogspot.com/_SP3vXljkCfg/TCY3OLT-pOI/AAAAAAAAAaw/0MovRig2d7Q/s1600/uml-oo-17.jpg"/>
-                          <pic:cNvPicPr>
-                            <a:picLocks noChangeAspect="1" noChangeArrowheads="1"/>
-                          </pic:cNvPicPr>
-                        </pic:nvPicPr>
-                        <pic:blipFill>
-                          <a:blip r:embed="rId7" cstate="print">
-                            <a:extLst>
-                              <a:ext uri="{28A0092B-C50C-407E-A947-70E740481C1C}">
-                                <a14:useLocalDpi xmlns="" xmlns:wpc="http://schemas.microsoft.com/office/word/2010/wordprocessingCanvas" xmlns:mc="http://schemas.openxmlformats.org/markup-compatibility/2006" xmlns:o="urn:schemas-microsoft-com:office:office" xmlns:v="urn:schemas-microsoft-com:vml" xmlns:wp14="http://schemas.microsoft.com/office/word/2010/wordprocessingDrawing" xmlns:w10="urn:schemas-microsoft-com:office:word" xmlns:w="http://schemas.openxmlformats.org/wordprocessingml/2006/main" xmlns:w14="http://schemas.microsoft.com/office/word/2010/wordml" xmlns:wpg="http://schemas.microsoft.com/office/word/2010/wordprocessingGroup" xmlns:wpi="http://schemas.microsoft.com/office/word/2010/wordprocessingInk" xmlns:wps="http://schemas.microsoft.com/office/word/2010/wordprocessingShape" xmlns:a14="http://schemas.microsoft.com/office/drawing/2010/main" val="0"/>
-                              </a:ext>
-                            </a:extLst>
-                          </a:blip>
-                          <a:srcRect/>
-                          <a:stretch>
-                            <a:fillRect/>
-                          </a:stretch>
-                        </pic:blipFill>
-                        <pic:spPr bwMode="auto">
-                          <a:xfrm>
-                            <a:off x="0" y="0"/>
-                            <a:ext cx="4323080" cy="3009265"/>
-                          </a:xfrm>
-                          <a:prstGeom prst="rect">
-                            <a:avLst/>
-                          </a:prstGeom>
-                          <a:noFill/>
-                          <a:ln>
-                            <a:noFill/>
-                          </a:ln>
-                        </pic:spPr>
-                      </pic:pic>
-                    </a:graphicData>
-                  </a:graphic>
-                </wp:anchor>
-              </w:drawing>
-            </w:r>
-          </w:p>
-          <w:p>
-            <w:pPr>
-              <w:pStyle w:val="Cabealho"/>
-              <w:rPr>
-                <w:rFonts w:ascii="Arial" w:hAnsi="Arial" w:cs="Arial"/>
-                <w:b/>
-                <w:bCs/>
-              </w:rPr>
-            </w:pPr>
-          </w:p>
-          <w:p>
-            <w:pPr>
-              <w:pStyle w:val="Cabealho"/>
-              <w:rPr>
-                <w:rFonts w:ascii="Arial" w:hAnsi="Arial" w:cs="Arial"/>
-                <w:b/>
-                <w:bCs/>
-              </w:rPr>
-            </w:pPr>
-          </w:p>
-          <w:p>
-            <w:pPr>
-              <w:pStyle w:val="Cabealho"/>
-              <w:rPr>
-                <w:rFonts w:ascii="Arial" w:hAnsi="Arial" w:cs="Arial"/>
-                <w:b/>
-                <w:bCs/>
-              </w:rPr>
-            </w:pPr>
-          </w:p>
-          <w:p>
-            <w:pPr>
-              <w:pStyle w:val="Cabealho"/>
-              <w:rPr>
-                <w:rFonts w:ascii="Arial" w:hAnsi="Arial" w:cs="Arial"/>
-                <w:b/>
-                <w:bCs/>
-              </w:rPr>
-            </w:pPr>
-          </w:p>
-          <w:p>
-            <w:pPr>
-              <w:pStyle w:val="Cabealho"/>
-              <w:rPr>
-                <w:rFonts w:ascii="Arial" w:hAnsi="Arial" w:cs="Arial"/>
-                <w:b/>
-                <w:bCs/>
-              </w:rPr>
-            </w:pPr>
-          </w:p>
-          <w:p>
-            <w:pPr>
-              <w:pStyle w:val="Cabealho"/>
-              <w:rPr>
-                <w:rFonts w:ascii="Arial" w:hAnsi="Arial" w:cs="Arial"/>
-                <w:b/>
-                <w:bCs/>
-              </w:rPr>
-            </w:pPr>
-          </w:p>
-          <w:p>
-            <w:pPr>
-              <w:pStyle w:val="Cabealho"/>
-              <w:rPr>
-                <w:rFonts w:ascii="Arial" w:hAnsi="Arial" w:cs="Arial"/>
-                <w:b/>
-                <w:bCs/>
-              </w:rPr>
-            </w:pPr>
-            <w:bookmarkStart w:id="0" w:name="_GoBack"/>
-            <w:bookmarkEnd w:id="0"/>
-          </w:p>
-          <w:p>
-            <w:pPr>
-              <w:pStyle w:val="Cabealho"/>
-              <w:rPr>
-                <w:rFonts w:ascii="Arial" w:hAnsi="Arial" w:cs="Arial"/>
-                <w:b/>
-                <w:bCs/>
-              </w:rPr>
-            </w:pPr>
-          </w:p>
-          <w:p>
-            <w:pPr>
-              <w:pStyle w:val="Cabealho"/>
-              <w:rPr>
-                <w:rFonts w:ascii="Arial" w:hAnsi="Arial" w:cs="Arial"/>
-                <w:b/>
-                <w:bCs/>
-              </w:rPr>
-            </w:pPr>
-          </w:p>
-          <w:p>
-            <w:pPr>
-              <w:pStyle w:val="Cabealho"/>
-              <w:rPr>
-                <w:rFonts w:ascii="Arial" w:hAnsi="Arial" w:cs="Arial"/>
-                <w:b/>
-                <w:bCs/>
-              </w:rPr>
-            </w:pPr>
-          </w:p>
-          <w:p>
-            <w:pPr>
-              <w:pStyle w:val="Cabealho"/>
-              <w:rPr>
-                <w:rFonts w:ascii="Arial" w:hAnsi="Arial" w:cs="Arial"/>
-                <w:b/>
-                <w:bCs/>
-              </w:rPr>
-            </w:pPr>
-          </w:p>
-          <w:p>
-            <w:pPr>
-              <w:pStyle w:val="Cabealho"/>
-              <w:rPr>
-                <w:rFonts w:ascii="Arial" w:hAnsi="Arial" w:cs="Arial"/>
-                <w:b/>
-                <w:bCs/>
-              </w:rPr>
-            </w:pPr>
-          </w:p>
-          <w:p>
-            <w:pPr>
-              <w:pStyle w:val="Cabealho"/>
-              <w:rPr>
-                <w:rFonts w:ascii="Arial" w:hAnsi="Arial" w:cs="Arial"/>
-                <w:b/>
-                <w:bCs/>
-              </w:rPr>
-            </w:pPr>
-          </w:p>
-          <w:p>
-            <w:pPr>
-              <w:pStyle w:val="Cabealho"/>
-              <w:rPr>
-                <w:rFonts w:ascii="Arial" w:hAnsi="Arial" w:cs="Arial"/>
-                <w:b/>
-                <w:bCs/>
-              </w:rPr>
-            </w:pPr>
-          </w:p>
-          <w:p>
-            <w:pPr>
-              <w:pStyle w:val="Cabealho"/>
-              <w:rPr>
-                <w:rFonts w:ascii="Arial" w:hAnsi="Arial" w:cs="Arial"/>
-                <w:b/>
-                <w:bCs/>
-              </w:rPr>
-            </w:pPr>
-          </w:p>
-          <w:p>
-            <w:pPr>
-              <w:pStyle w:val="Cabealho"/>
-              <w:rPr>
-                <w:rFonts w:ascii="Arial" w:hAnsi="Arial" w:cs="Arial"/>
-                <w:b/>
-                <w:bCs/>
-              </w:rPr>
-            </w:pPr>
-          </w:p>
-          <w:p>
-            <w:pPr>
-              <w:pStyle w:val="Cabealho"/>
-              <w:rPr>
-                <w:rFonts w:ascii="Arial" w:hAnsi="Arial" w:cs="Arial"/>
-                <w:b/>
-                <w:bCs/>
-              </w:rPr>
-            </w:pPr>
-          </w:p>
-          <w:p>
-            <w:pPr>
-              <w:pStyle w:val="Cabealho"/>
-              <w:rPr>
-                <w:rFonts w:ascii="Arial" w:hAnsi="Arial" w:cs="Arial"/>
-                <w:b/>
-                <w:bCs/>
-              </w:rPr>
-            </w:pPr>
-          </w:p>
-          <w:p>
-            <w:pPr>
-              <w:pStyle w:val="Cabealho"/>
-              <w:rPr>
-                <w:rFonts w:ascii="Arial" w:hAnsi="Arial" w:cs="Arial"/>
-                <w:b/>
-                <w:bCs/>
-              </w:rPr>
-            </w:pPr>
-          </w:p>
-          <w:p>
-            <w:pPr>
-              <w:pStyle w:val="Cabealho"/>
-              <w:rPr>
-                <w:rFonts w:ascii="Arial" w:hAnsi="Arial" w:cs="Arial"/>
-                <w:b/>
-                <w:bCs/>
-              </w:rPr>
-            </w:pPr>
-          </w:p>
-          <w:p>
-            <w:pPr>
-              <w:pStyle w:val="Cabealho"/>
-              <w:rPr>
-                <w:rFonts w:ascii="Arial" w:hAnsi="Arial" w:cs="Arial"/>
-                <w:b/>
-                <w:bCs/>
-              </w:rPr>
-            </w:pPr>
-          </w:p>
-          <w:p>
-            <w:pPr>
-              <w:pStyle w:val="Cabealho"/>
-              <w:rPr>
-                <w:rFonts w:ascii="Arial" w:hAnsi="Arial" w:cs="Arial"/>
-                <w:b/>
-                <w:bCs/>
-              </w:rPr>
-            </w:pPr>
-          </w:p>
-          <w:p>
-            <w:pPr>
-              <w:pStyle w:val="Cabealho"/>
-              <w:rPr>
-                <w:rFonts w:ascii="Arial" w:hAnsi="Arial" w:cs="Arial"/>
-                <w:b/>
-                <w:bCs/>
-              </w:rPr>
-            </w:pPr>
-          </w:p>
-          <w:p>
-            <w:pPr>
-              <w:pStyle w:val="Cabealho"/>
-              <w:rPr>
-                <w:rFonts w:ascii="Arial" w:hAnsi="Arial" w:cs="Arial"/>
-                <w:b/>
-                <w:bCs/>
-              </w:rPr>
-            </w:pPr>
-          </w:p>
-          <w:p>
-            <w:pPr>
-              <w:pStyle w:val="Cabealho"/>
-              <w:rPr>
-                <w:rFonts w:ascii="Arial" w:hAnsi="Arial" w:cs="Arial"/>
-                <w:b/>
-                <w:bCs/>
-              </w:rPr>
-            </w:pPr>
-          </w:p>
-          <w:p>
-            <w:pPr>
-              <w:pStyle w:val="Cabealho"/>
-              <w:rPr>
-                <w:rFonts w:ascii="Arial" w:hAnsi="Arial" w:cs="Arial"/>
-                <w:b/>
-                <w:bCs/>
-              </w:rPr>
-            </w:pPr>
-          </w:p>
         </w:tc>
+        <w:bookmarkStart w:id="0" w:name="_GoBack"/>
+        <w:bookmarkEnd w:id="0"/>
       </w:tr>
     </w:tbl>
     <w:p/>
@@ -699,7 +212,7 @@
 </file>
 
 <file path=word/endnotes.xml><?xml version="1.0" encoding="utf-8"?>
-<w:endnotes xmlns:ve="http://schemas.openxmlformats.org/markup-compatibility/2006" xmlns:o="urn:schemas-microsoft-com:office:office" xmlns:r="http://schemas.openxmlformats.org/officeDocument/2006/relationships" xmlns:m="http://schemas.openxmlformats.org/officeDocument/2006/math" xmlns:v="urn:schemas-microsoft-com:vml" xmlns:wp="http://schemas.openxmlformats.org/drawingml/2006/wordprocessingDrawing" xmlns:w10="urn:schemas-microsoft-com:office:word" xmlns:w="http://schemas.openxmlformats.org/wordprocessingml/2006/main" xmlns:wne="http://schemas.microsoft.com/office/word/2006/wordml">
+<w:endnotes xmlns:wpc="http://schemas.microsoft.com/office/word/2010/wordprocessingCanvas" xmlns:mc="http://schemas.openxmlformats.org/markup-compatibility/2006" xmlns:o="urn:schemas-microsoft-com:office:office" xmlns:r="http://schemas.openxmlformats.org/officeDocument/2006/relationships" xmlns:m="http://schemas.openxmlformats.org/officeDocument/2006/math" xmlns:v="urn:schemas-microsoft-com:vml" xmlns:wp14="http://schemas.microsoft.com/office/word/2010/wordprocessingDrawing" xmlns:wp="http://schemas.openxmlformats.org/drawingml/2006/wordprocessingDrawing" xmlns:w10="urn:schemas-microsoft-com:office:word" xmlns:w="http://schemas.openxmlformats.org/wordprocessingml/2006/main" xmlns:w14="http://schemas.microsoft.com/office/word/2010/wordml" xmlns:wpg="http://schemas.microsoft.com/office/word/2010/wordprocessingGroup" xmlns:wpi="http://schemas.microsoft.com/office/word/2010/wordprocessingInk" xmlns:wne="http://schemas.microsoft.com/office/word/2006/wordml" xmlns:wps="http://schemas.microsoft.com/office/word/2010/wordprocessingShape" mc:Ignorable="w14 wp14">
   <w:endnote w:type="separator" w:id="-1">
     <w:p>
       <w:pPr>
@@ -724,7 +237,7 @@
 </file>
 
 <file path=word/footer1.xml><?xml version="1.0" encoding="utf-8"?>
-<w:ftr xmlns:ve="http://schemas.openxmlformats.org/markup-compatibility/2006" xmlns:o="urn:schemas-microsoft-com:office:office" xmlns:r="http://schemas.openxmlformats.org/officeDocument/2006/relationships" xmlns:m="http://schemas.openxmlformats.org/officeDocument/2006/math" xmlns:v="urn:schemas-microsoft-com:vml" xmlns:wp="http://schemas.openxmlformats.org/drawingml/2006/wordprocessingDrawing" xmlns:w10="urn:schemas-microsoft-com:office:word" xmlns:w="http://schemas.openxmlformats.org/wordprocessingml/2006/main" xmlns:wne="http://schemas.microsoft.com/office/word/2006/wordml">
+<w:ftr xmlns:wpc="http://schemas.microsoft.com/office/word/2010/wordprocessingCanvas" xmlns:mc="http://schemas.openxmlformats.org/markup-compatibility/2006" xmlns:o="urn:schemas-microsoft-com:office:office" xmlns:r="http://schemas.openxmlformats.org/officeDocument/2006/relationships" xmlns:m="http://schemas.openxmlformats.org/officeDocument/2006/math" xmlns:v="urn:schemas-microsoft-com:vml" xmlns:wp14="http://schemas.microsoft.com/office/word/2010/wordprocessingDrawing" xmlns:wp="http://schemas.openxmlformats.org/drawingml/2006/wordprocessingDrawing" xmlns:w10="urn:schemas-microsoft-com:office:word" xmlns:w="http://schemas.openxmlformats.org/wordprocessingml/2006/main" xmlns:w14="http://schemas.microsoft.com/office/word/2010/wordml" xmlns:wpg="http://schemas.microsoft.com/office/word/2010/wordprocessingGroup" xmlns:wpi="http://schemas.microsoft.com/office/word/2010/wordprocessingInk" xmlns:wne="http://schemas.microsoft.com/office/word/2006/wordml" xmlns:wps="http://schemas.microsoft.com/office/word/2010/wordprocessingShape" mc:Ignorable="w14 wp14">
   <w:p>
     <w:pPr>
       <w:pStyle w:val="Rodap"/>
@@ -757,7 +270,7 @@
 </file>
 
 <file path=word/footnotes.xml><?xml version="1.0" encoding="utf-8"?>
-<w:footnotes xmlns:ve="http://schemas.openxmlformats.org/markup-compatibility/2006" xmlns:o="urn:schemas-microsoft-com:office:office" xmlns:r="http://schemas.openxmlformats.org/officeDocument/2006/relationships" xmlns:m="http://schemas.openxmlformats.org/officeDocument/2006/math" xmlns:v="urn:schemas-microsoft-com:vml" xmlns:wp="http://schemas.openxmlformats.org/drawingml/2006/wordprocessingDrawing" xmlns:w10="urn:schemas-microsoft-com:office:word" xmlns:w="http://schemas.openxmlformats.org/wordprocessingml/2006/main" xmlns:wne="http://schemas.microsoft.com/office/word/2006/wordml">
+<w:footnotes xmlns:wpc="http://schemas.microsoft.com/office/word/2010/wordprocessingCanvas" xmlns:mc="http://schemas.openxmlformats.org/markup-compatibility/2006" xmlns:o="urn:schemas-microsoft-com:office:office" xmlns:r="http://schemas.openxmlformats.org/officeDocument/2006/relationships" xmlns:m="http://schemas.openxmlformats.org/officeDocument/2006/math" xmlns:v="urn:schemas-microsoft-com:vml" xmlns:wp14="http://schemas.microsoft.com/office/word/2010/wordprocessingDrawing" xmlns:wp="http://schemas.openxmlformats.org/drawingml/2006/wordprocessingDrawing" xmlns:w10="urn:schemas-microsoft-com:office:word" xmlns:w="http://schemas.openxmlformats.org/wordprocessingml/2006/main" xmlns:w14="http://schemas.microsoft.com/office/word/2010/wordml" xmlns:wpg="http://schemas.microsoft.com/office/word/2010/wordprocessingGroup" xmlns:wpi="http://schemas.microsoft.com/office/word/2010/wordprocessingInk" xmlns:wne="http://schemas.microsoft.com/office/word/2006/wordml" xmlns:wps="http://schemas.microsoft.com/office/word/2010/wordprocessingShape" mc:Ignorable="w14 wp14">
   <w:footnote w:type="separator" w:id="-1">
     <w:p>
       <w:pPr>
@@ -782,13 +295,13 @@
 </file>
 
 <file path=word/header1.xml><?xml version="1.0" encoding="utf-8"?>
-<w:hdr xmlns:ve="http://schemas.openxmlformats.org/markup-compatibility/2006" xmlns:o="urn:schemas-microsoft-com:office:office" xmlns:r="http://schemas.openxmlformats.org/officeDocument/2006/relationships" xmlns:m="http://schemas.openxmlformats.org/officeDocument/2006/math" xmlns:v="urn:schemas-microsoft-com:vml" xmlns:wp="http://schemas.openxmlformats.org/drawingml/2006/wordprocessingDrawing" xmlns:w10="urn:schemas-microsoft-com:office:word" xmlns:w="http://schemas.openxmlformats.org/wordprocessingml/2006/main" xmlns:wne="http://schemas.microsoft.com/office/word/2006/wordml">
+<w:hdr xmlns:wpc="http://schemas.microsoft.com/office/word/2010/wordprocessingCanvas" xmlns:mc="http://schemas.openxmlformats.org/markup-compatibility/2006" xmlns:o="urn:schemas-microsoft-com:office:office" xmlns:r="http://schemas.openxmlformats.org/officeDocument/2006/relationships" xmlns:m="http://schemas.openxmlformats.org/officeDocument/2006/math" xmlns:v="urn:schemas-microsoft-com:vml" xmlns:wp14="http://schemas.microsoft.com/office/word/2010/wordprocessingDrawing" xmlns:wp="http://schemas.openxmlformats.org/drawingml/2006/wordprocessingDrawing" xmlns:w10="urn:schemas-microsoft-com:office:word" xmlns:w="http://schemas.openxmlformats.org/wordprocessingml/2006/main" xmlns:w14="http://schemas.microsoft.com/office/word/2010/wordml" xmlns:wpg="http://schemas.microsoft.com/office/word/2010/wordprocessingGroup" xmlns:wpi="http://schemas.microsoft.com/office/word/2010/wordprocessingInk" xmlns:wne="http://schemas.microsoft.com/office/word/2006/wordml" xmlns:wps="http://schemas.microsoft.com/office/word/2010/wordprocessingShape" mc:Ignorable="w14 wp14">
   <w:tbl>
     <w:tblPr>
       <w:tblStyle w:val="Tabelacomgrade"/>
       <w:tblW w:w="9211" w:type="dxa"/>
       <w:shd w:val="clear" w:color="auto" w:fill="FFFFFF" w:themeFill="background1"/>
-      <w:tblLook w:val="04A0"/>
+      <w:tblLook w:val="04A0" w:firstRow="1" w:lastRow="0" w:firstColumn="1" w:lastColumn="0" w:noHBand="0" w:noVBand="1"/>
     </w:tblPr>
     <w:tblGrid>
       <w:gridCol w:w="1101"/>
@@ -810,6 +323,7 @@
               <w:b/>
             </w:rPr>
           </w:pPr>
+          <w:proofErr w:type="gramStart"/>
           <w:r>
             <w:rPr>
               <w:b/>
@@ -826,7 +340,14 @@
             <w:rPr>
               <w:b/>
             </w:rPr>
-            <w:t>DIAGRAMA DE COMPONENTES</w:t>
+            <w:t>DIAGRAMA</w:t>
+          </w:r>
+          <w:proofErr w:type="gramEnd"/>
+          <w:r>
+            <w:rPr>
+              <w:b/>
+            </w:rPr>
+            <w:t xml:space="preserve"> DE COMPONENTES</w:t>
           </w:r>
         </w:p>
       </w:tc>
@@ -920,7 +441,7 @@
 </file>
 
 <file path=word/styles.xml><?xml version="1.0" encoding="utf-8"?>
-<w:styles xmlns:r="http://schemas.openxmlformats.org/officeDocument/2006/relationships" xmlns:w="http://schemas.openxmlformats.org/wordprocessingml/2006/main">
+<w:styles xmlns:mc="http://schemas.openxmlformats.org/markup-compatibility/2006" xmlns:r="http://schemas.openxmlformats.org/officeDocument/2006/relationships" xmlns:w="http://schemas.openxmlformats.org/wordprocessingml/2006/main" xmlns:w14="http://schemas.microsoft.com/office/word/2010/wordml" mc:Ignorable="w14">
   <w:docDefaults>
     <w:rPrDefault>
       <w:rPr>
@@ -1091,7 +612,6 @@
     <w:uiPriority w:val="99"/>
     <w:semiHidden/>
     <w:unhideWhenUsed/>
-    <w:qFormat/>
     <w:tblPr>
       <w:tblInd w:w="0" w:type="dxa"/>
       <w:tblCellMar>

</xml_diff>

<commit_message>
Correção na numeracão das páginas
</commit_message>
<xml_diff>
--- a/4.7 Diagrama de Componentes.docx
+++ b/4.7 Diagrama de Componentes.docx
@@ -40,6 +40,8 @@
                 <w:b/>
               </w:rPr>
             </w:pPr>
+            <w:bookmarkStart w:id="0" w:name="_GoBack"/>
+            <w:bookmarkEnd w:id="0"/>
             <w:r>
               <w:rPr>
                 <w:rFonts w:ascii="Arial" w:hAnsi="Arial" w:cs="Arial"/>
@@ -198,12 +200,8 @@
     </w:tbl>
     <w:p/>
     <w:sectPr>
-      <w:headerReference w:type="even" r:id="rId8"/>
-      <w:headerReference w:type="default" r:id="rId9"/>
-      <w:footerReference w:type="even" r:id="rId10"/>
-      <w:footerReference w:type="default" r:id="rId11"/>
-      <w:headerReference w:type="first" r:id="rId12"/>
-      <w:footerReference w:type="first" r:id="rId13"/>
+      <w:headerReference w:type="default" r:id="rId8"/>
+      <w:footerReference w:type="default" r:id="rId9"/>
       <w:pgSz w:w="11906" w:h="16838"/>
       <w:pgMar w:top="1134" w:right="1134" w:bottom="1134" w:left="1701" w:header="709" w:footer="709" w:gutter="0"/>
       <w:pgNumType w:start="393"/>
@@ -244,16 +242,6 @@
   <w:p>
     <w:pPr>
       <w:pStyle w:val="Rodap"/>
-    </w:pPr>
-  </w:p>
-</w:ftr>
-</file>
-
-<file path=word/footer2.xml><?xml version="1.0" encoding="utf-8"?>
-<w:ftr xmlns:wpc="http://schemas.microsoft.com/office/word/2010/wordprocessingCanvas" xmlns:mc="http://schemas.openxmlformats.org/markup-compatibility/2006" xmlns:o="urn:schemas-microsoft-com:office:office" xmlns:r="http://schemas.openxmlformats.org/officeDocument/2006/relationships" xmlns:m="http://schemas.openxmlformats.org/officeDocument/2006/math" xmlns:v="urn:schemas-microsoft-com:vml" xmlns:wp14="http://schemas.microsoft.com/office/word/2010/wordprocessingDrawing" xmlns:wp="http://schemas.openxmlformats.org/drawingml/2006/wordprocessingDrawing" xmlns:w10="urn:schemas-microsoft-com:office:word" xmlns:w="http://schemas.openxmlformats.org/wordprocessingml/2006/main" xmlns:w14="http://schemas.microsoft.com/office/word/2010/wordml" xmlns:wpg="http://schemas.microsoft.com/office/word/2010/wordprocessingGroup" xmlns:wpi="http://schemas.microsoft.com/office/word/2010/wordprocessingInk" xmlns:wne="http://schemas.microsoft.com/office/word/2006/wordml" xmlns:wps="http://schemas.microsoft.com/office/word/2010/wordprocessingShape" mc:Ignorable="w14 wp14">
-  <w:p>
-    <w:pPr>
-      <w:pStyle w:val="Rodap"/>
       <w:spacing w:before="120"/>
       <w:jc w:val="center"/>
     </w:pPr>
@@ -274,16 +262,6 @@
       <w:t>Trabalho de Conclusão de Curso – Modalidade Projeto</w:t>
     </w:r>
   </w:p>
-  <w:p>
-    <w:pPr>
-      <w:pStyle w:val="Rodap"/>
-    </w:pPr>
-  </w:p>
-</w:ftr>
-</file>
-
-<file path=word/footer3.xml><?xml version="1.0" encoding="utf-8"?>
-<w:ftr xmlns:wpc="http://schemas.microsoft.com/office/word/2010/wordprocessingCanvas" xmlns:mc="http://schemas.openxmlformats.org/markup-compatibility/2006" xmlns:o="urn:schemas-microsoft-com:office:office" xmlns:r="http://schemas.openxmlformats.org/officeDocument/2006/relationships" xmlns:m="http://schemas.openxmlformats.org/officeDocument/2006/math" xmlns:v="urn:schemas-microsoft-com:vml" xmlns:wp14="http://schemas.microsoft.com/office/word/2010/wordprocessingDrawing" xmlns:wp="http://schemas.openxmlformats.org/drawingml/2006/wordprocessingDrawing" xmlns:w10="urn:schemas-microsoft-com:office:word" xmlns:w="http://schemas.openxmlformats.org/wordprocessingml/2006/main" xmlns:w14="http://schemas.microsoft.com/office/word/2010/wordml" xmlns:wpg="http://schemas.microsoft.com/office/word/2010/wordprocessingGroup" xmlns:wpi="http://schemas.microsoft.com/office/word/2010/wordprocessingInk" xmlns:wne="http://schemas.microsoft.com/office/word/2006/wordml" xmlns:wps="http://schemas.microsoft.com/office/word/2010/wordprocessingShape" mc:Ignorable="w14 wp14">
   <w:p>
     <w:pPr>
       <w:pStyle w:val="Rodap"/>
@@ -319,16 +297,6 @@
 
 <file path=word/header1.xml><?xml version="1.0" encoding="utf-8"?>
 <w:hdr xmlns:wpc="http://schemas.microsoft.com/office/word/2010/wordprocessingCanvas" xmlns:mc="http://schemas.openxmlformats.org/markup-compatibility/2006" xmlns:o="urn:schemas-microsoft-com:office:office" xmlns:r="http://schemas.openxmlformats.org/officeDocument/2006/relationships" xmlns:m="http://schemas.openxmlformats.org/officeDocument/2006/math" xmlns:v="urn:schemas-microsoft-com:vml" xmlns:wp14="http://schemas.microsoft.com/office/word/2010/wordprocessingDrawing" xmlns:wp="http://schemas.openxmlformats.org/drawingml/2006/wordprocessingDrawing" xmlns:w10="urn:schemas-microsoft-com:office:word" xmlns:w="http://schemas.openxmlformats.org/wordprocessingml/2006/main" xmlns:w14="http://schemas.microsoft.com/office/word/2010/wordml" xmlns:wpg="http://schemas.microsoft.com/office/word/2010/wordprocessingGroup" xmlns:wpi="http://schemas.microsoft.com/office/word/2010/wordprocessingInk" xmlns:wne="http://schemas.microsoft.com/office/word/2006/wordml" xmlns:wps="http://schemas.microsoft.com/office/word/2010/wordprocessingShape" mc:Ignorable="w14 wp14">
-  <w:p>
-    <w:pPr>
-      <w:pStyle w:val="Cabealho"/>
-    </w:pPr>
-  </w:p>
-</w:hdr>
-</file>
-
-<file path=word/header2.xml><?xml version="1.0" encoding="utf-8"?>
-<w:hdr xmlns:wpc="http://schemas.microsoft.com/office/word/2010/wordprocessingCanvas" xmlns:mc="http://schemas.openxmlformats.org/markup-compatibility/2006" xmlns:o="urn:schemas-microsoft-com:office:office" xmlns:r="http://schemas.openxmlformats.org/officeDocument/2006/relationships" xmlns:m="http://schemas.openxmlformats.org/officeDocument/2006/math" xmlns:v="urn:schemas-microsoft-com:vml" xmlns:wp14="http://schemas.microsoft.com/office/word/2010/wordprocessingDrawing" xmlns:wp="http://schemas.openxmlformats.org/drawingml/2006/wordprocessingDrawing" xmlns:w10="urn:schemas-microsoft-com:office:word" xmlns:w="http://schemas.openxmlformats.org/wordprocessingml/2006/main" xmlns:w14="http://schemas.microsoft.com/office/word/2010/wordml" xmlns:wpg="http://schemas.microsoft.com/office/word/2010/wordprocessingGroup" xmlns:wpi="http://schemas.microsoft.com/office/word/2010/wordprocessingInk" xmlns:wne="http://schemas.microsoft.com/office/word/2006/wordml" xmlns:wps="http://schemas.microsoft.com/office/word/2010/wordprocessingShape" mc:Ignorable="w14 wp14">
   <w:tbl>
     <w:tblPr>
       <w:tblStyle w:val="Tabelacomgrade"/>
@@ -356,8 +324,6 @@
               <w:b/>
             </w:rPr>
           </w:pPr>
-          <w:bookmarkStart w:id="0" w:name="_GoBack"/>
-          <w:bookmarkEnd w:id="0"/>
           <w:proofErr w:type="gramStart"/>
           <w:r>
             <w:rPr>
@@ -428,32 +394,7 @@
             <w:rPr>
               <w:b/>
             </w:rPr>
-            <w:fldChar w:fldCharType="begin"/>
-          </w:r>
-          <w:r>
-            <w:rPr>
-              <w:b/>
-            </w:rPr>
-            <w:instrText>PAGE   \* MERGEFORMAT</w:instrText>
-          </w:r>
-          <w:r>
-            <w:rPr>
-              <w:b/>
-            </w:rPr>
-            <w:fldChar w:fldCharType="separate"/>
-          </w:r>
-          <w:r>
-            <w:rPr>
-              <w:b/>
-              <w:noProof/>
-            </w:rPr>
-            <w:t>393</w:t>
-          </w:r>
-          <w:r>
-            <w:rPr>
-              <w:b/>
-            </w:rPr>
-            <w:fldChar w:fldCharType="end"/>
+            <w:t>392</w:t>
           </w:r>
         </w:p>
       </w:tc>
@@ -526,16 +467,6 @@
       </w:tc>
     </w:tr>
   </w:tbl>
-  <w:p>
-    <w:pPr>
-      <w:pStyle w:val="Cabealho"/>
-    </w:pPr>
-  </w:p>
-</w:hdr>
-</file>
-
-<file path=word/header3.xml><?xml version="1.0" encoding="utf-8"?>
-<w:hdr xmlns:wpc="http://schemas.microsoft.com/office/word/2010/wordprocessingCanvas" xmlns:mc="http://schemas.openxmlformats.org/markup-compatibility/2006" xmlns:o="urn:schemas-microsoft-com:office:office" xmlns:r="http://schemas.openxmlformats.org/officeDocument/2006/relationships" xmlns:m="http://schemas.openxmlformats.org/officeDocument/2006/math" xmlns:v="urn:schemas-microsoft-com:vml" xmlns:wp14="http://schemas.microsoft.com/office/word/2010/wordprocessingDrawing" xmlns:wp="http://schemas.openxmlformats.org/drawingml/2006/wordprocessingDrawing" xmlns:w10="urn:schemas-microsoft-com:office:word" xmlns:w="http://schemas.openxmlformats.org/wordprocessingml/2006/main" xmlns:w14="http://schemas.microsoft.com/office/word/2010/wordml" xmlns:wpg="http://schemas.microsoft.com/office/word/2010/wordprocessingGroup" xmlns:wpi="http://schemas.microsoft.com/office/word/2010/wordprocessingInk" xmlns:wne="http://schemas.microsoft.com/office/word/2006/wordml" xmlns:wps="http://schemas.microsoft.com/office/word/2010/wordprocessingShape" mc:Ignorable="w14 wp14">
   <w:p>
     <w:pPr>
       <w:pStyle w:val="Cabealho"/>

</xml_diff>